<commit_message>
Added git log and git history snippets to Screenshots
</commit_message>
<xml_diff>
--- a/Assignment_1/Screenshot.docx
+++ b/Assignment_1/Screenshot.docx
@@ -4,6 +4,15 @@
   <w:body>
     <w:p>
       <w:pPr>
+        <w:pStyle w:val="Heading1"/>
+        <w:jc w:val="center"/>
+      </w:pPr>
+      <w:r>
+        <w:t>Git Assignment</w:t>
+      </w:r>
+    </w:p>
+    <w:p>
+      <w:pPr>
         <w:pStyle w:val="ListParagraph"/>
         <w:numPr>
           <w:ilvl w:val="0"/>
@@ -16,8 +25,45 @@
     </w:p>
     <w:p>
       <w:pPr>
-        <w:ind w:left="720"/>
-      </w:pPr>
+        <w:ind w:left="360"/>
+      </w:pPr>
+      <w:r>
+        <w:drawing>
+          <wp:inline distT="0" distB="0" distL="0" distR="0" wp14:anchorId="7B7A0FEA" wp14:editId="77D594A5">
+            <wp:extent cx="5731510" cy="3057525"/>
+            <wp:effectExtent l="0" t="0" r="2540" b="9525"/>
+            <wp:docPr id="2" name="Picture 2" descr="Text&#10;&#10;Description automatically generated"/>
+            <wp:cNvGraphicFramePr>
+              <a:graphicFrameLocks xmlns:a="http://schemas.openxmlformats.org/drawingml/2006/main" noChangeAspect="1"/>
+            </wp:cNvGraphicFramePr>
+            <a:graphic xmlns:a="http://schemas.openxmlformats.org/drawingml/2006/main">
+              <a:graphicData uri="http://schemas.openxmlformats.org/drawingml/2006/picture">
+                <pic:pic xmlns:pic="http://schemas.openxmlformats.org/drawingml/2006/picture">
+                  <pic:nvPicPr>
+                    <pic:cNvPr id="2" name="Picture 2" descr="Text&#10;&#10;Description automatically generated"/>
+                    <pic:cNvPicPr/>
+                  </pic:nvPicPr>
+                  <pic:blipFill>
+                    <a:blip r:embed="rId5"/>
+                    <a:stretch>
+                      <a:fillRect/>
+                    </a:stretch>
+                  </pic:blipFill>
+                  <pic:spPr>
+                    <a:xfrm>
+                      <a:off x="0" y="0"/>
+                      <a:ext cx="5731510" cy="3057525"/>
+                    </a:xfrm>
+                    <a:prstGeom prst="rect">
+                      <a:avLst/>
+                    </a:prstGeom>
+                  </pic:spPr>
+                </pic:pic>
+              </a:graphicData>
+            </a:graphic>
+          </wp:inline>
+        </w:drawing>
+      </w:r>
     </w:p>
     <w:p>
       <w:pPr>
@@ -35,6 +81,43 @@
       <w:pPr>
         <w:ind w:left="360"/>
       </w:pPr>
+      <w:r>
+        <w:drawing>
+          <wp:inline distT="0" distB="0" distL="0" distR="0" wp14:anchorId="2986B5DF" wp14:editId="23F21982">
+            <wp:extent cx="5731510" cy="1958975"/>
+            <wp:effectExtent l="0" t="0" r="2540" b="3175"/>
+            <wp:docPr id="1" name="Picture 1"/>
+            <wp:cNvGraphicFramePr>
+              <a:graphicFrameLocks xmlns:a="http://schemas.openxmlformats.org/drawingml/2006/main" noChangeAspect="1"/>
+            </wp:cNvGraphicFramePr>
+            <a:graphic xmlns:a="http://schemas.openxmlformats.org/drawingml/2006/main">
+              <a:graphicData uri="http://schemas.openxmlformats.org/drawingml/2006/picture">
+                <pic:pic xmlns:pic="http://schemas.openxmlformats.org/drawingml/2006/picture">
+                  <pic:nvPicPr>
+                    <pic:cNvPr id="1" name=""/>
+                    <pic:cNvPicPr/>
+                  </pic:nvPicPr>
+                  <pic:blipFill>
+                    <a:blip r:embed="rId6"/>
+                    <a:stretch>
+                      <a:fillRect/>
+                    </a:stretch>
+                  </pic:blipFill>
+                  <pic:spPr>
+                    <a:xfrm>
+                      <a:off x="0" y="0"/>
+                      <a:ext cx="5731510" cy="1958975"/>
+                    </a:xfrm>
+                    <a:prstGeom prst="rect">
+                      <a:avLst/>
+                    </a:prstGeom>
+                  </pic:spPr>
+                </pic:pic>
+              </a:graphicData>
+            </a:graphic>
+          </wp:inline>
+        </w:drawing>
+      </w:r>
     </w:p>
     <w:sectPr>
       <w:pgSz w:w="11906" w:h="16838"/>
@@ -542,6 +625,27 @@
     <w:name w:val="Normal"/>
     <w:qFormat/>
   </w:style>
+  <w:style w:type="paragraph" w:styleId="Heading1">
+    <w:name w:val="heading 1"/>
+    <w:basedOn w:val="Normal"/>
+    <w:next w:val="Normal"/>
+    <w:link w:val="Heading1Char"/>
+    <w:uiPriority w:val="9"/>
+    <w:qFormat/>
+    <w:rsid w:val="00F00B90"/>
+    <w:pPr>
+      <w:keepNext/>
+      <w:keepLines/>
+      <w:spacing w:before="240" w:after="0"/>
+      <w:outlineLvl w:val="0"/>
+    </w:pPr>
+    <w:rPr>
+      <w:rFonts w:asciiTheme="majorHAnsi" w:eastAsiaTheme="majorEastAsia" w:hAnsiTheme="majorHAnsi" w:cstheme="majorBidi"/>
+      <w:color w:val="2F5496" w:themeColor="accent1" w:themeShade="BF"/>
+      <w:sz w:val="32"/>
+      <w:szCs w:val="32"/>
+    </w:rPr>
+  </w:style>
   <w:style w:type="character" w:default="1" w:styleId="DefaultParagraphFont">
     <w:name w:val="Default Paragraph Font"/>
     <w:uiPriority w:val="1"/>
@@ -579,6 +683,19 @@
       <w:ind w:left="720"/>
       <w:contextualSpacing/>
     </w:pPr>
+  </w:style>
+  <w:style w:type="character" w:customStyle="1" w:styleId="Heading1Char">
+    <w:name w:val="Heading 1 Char"/>
+    <w:basedOn w:val="DefaultParagraphFont"/>
+    <w:link w:val="Heading1"/>
+    <w:uiPriority w:val="9"/>
+    <w:rsid w:val="00F00B90"/>
+    <w:rPr>
+      <w:rFonts w:asciiTheme="majorHAnsi" w:eastAsiaTheme="majorEastAsia" w:hAnsiTheme="majorHAnsi" w:cstheme="majorBidi"/>
+      <w:color w:val="2F5496" w:themeColor="accent1" w:themeShade="BF"/>
+      <w:sz w:val="32"/>
+      <w:szCs w:val="32"/>
+    </w:rPr>
   </w:style>
 </w:styles>
 </file>

</xml_diff>